<commit_message>
Day 5 Final Commit (Crud Operation For Employee)
</commit_message>
<xml_diff>
--- a/Day1/Day1PresidioLeetcodeScreenshot.docx
+++ b/Day1/Day1PresidioLeetcodeScreenshot.docx
@@ -174,14 +174,13 @@
       </w:pPr>
       <w:r>
         <w:rPr>
-          <w:noProof/>
-          <w:lang w:eastAsia="en-IN"/>
+          <w:lang w:val="en-US"/>
         </w:rPr>
         <w:drawing>
-          <wp:inline distT="0" distB="0" distL="0" distR="0" wp14:anchorId="5246C650" wp14:editId="7FD520F2">
-            <wp:extent cx="5731510" cy="3223895"/>
+          <wp:inline distT="0" distB="0" distL="0" distR="0" wp14:anchorId="3EBCC82C" wp14:editId="1445E6D3">
+            <wp:extent cx="5731510" cy="2692400"/>
             <wp:effectExtent l="0" t="0" r="2540" b="0"/>
-            <wp:docPr id="2" name="Picture 2"/>
+            <wp:docPr id="4" name="Picture 4"/>
             <wp:cNvGraphicFramePr>
               <a:graphicFrameLocks xmlns:a="http://schemas.openxmlformats.org/drawingml/2006/main" noChangeAspect="1"/>
             </wp:cNvGraphicFramePr>
@@ -201,7 +200,7 @@
                   <pic:spPr>
                     <a:xfrm>
                       <a:off x="0" y="0"/>
-                      <a:ext cx="5731510" cy="3223895"/>
+                      <a:ext cx="5731510" cy="2692400"/>
                     </a:xfrm>
                     <a:prstGeom prst="rect">
                       <a:avLst/>
@@ -220,6 +219,15 @@
           <w:lang w:val="en-US"/>
         </w:rPr>
       </w:pPr>
+      <w:bookmarkStart w:id="0" w:name="_GoBack"/>
+      <w:bookmarkEnd w:id="0"/>
+    </w:p>
+    <w:p>
+      <w:pPr>
+        <w:rPr>
+          <w:lang w:val="en-US"/>
+        </w:rPr>
+      </w:pPr>
     </w:p>
     <w:p>
       <w:pPr>
@@ -256,8 +264,6 @@
         </w:rPr>
         <w:t>https://leetcode.com/problems/longest-palindromic-substring/</w:t>
       </w:r>
-      <w:bookmarkStart w:id="0" w:name="_GoBack"/>
-      <w:bookmarkEnd w:id="0"/>
     </w:p>
     <w:p>
       <w:pPr>

</xml_diff>